<commit_message>
--database scheme in Chen notation and Database Construction scheme are ready (Beta)
</commit_message>
<xml_diff>
--- a/DatabaseModels/Database Discription.docx
+++ b/DatabaseModels/Database Discription.docx
@@ -188,23 +188,7 @@
           <w:sz w:val="26"/>
           <w:szCs w:val="26"/>
         </w:rPr>
-        <w:t xml:space="preserve">Возможность создания групп пользователей, для рассмотрения их в качестве отдельной сущности, которой может быть поручено задание, а также возможность создания иерархии внутри такой группы и разбиения полученного задания на </w:t>
-      </w:r>
-      <w:r>
-        <w:rPr>
-          <w:rFonts w:ascii="Times New Roman" w:hAnsi="Times New Roman" w:cs="Times New Roman"/>
-          <w:sz w:val="26"/>
-          <w:szCs w:val="26"/>
-        </w:rPr>
-        <w:t>подзадачи</w:t>
-      </w:r>
-      <w:r>
-        <w:rPr>
-          <w:rFonts w:ascii="Times New Roman" w:hAnsi="Times New Roman" w:cs="Times New Roman"/>
-          <w:sz w:val="26"/>
-          <w:szCs w:val="26"/>
-        </w:rPr>
-        <w:t>.</w:t>
+        <w:t>Возможность создания групп пользователей, для рассмотрения их в качестве отдельной сущности, которой может быть поручено задание, а также возможность создания иерархии внутри такой группы и разбиения полученного задания на подзадачи.</w:t>
       </w:r>
     </w:p>
     <w:p>
@@ -413,6 +397,7 @@
         <w:rPr>
           <w:rFonts w:ascii="Times New Roman" w:hAnsi="Times New Roman" w:cs="Times New Roman"/>
           <w:b/>
+          <w:color w:val="BFBFBF" w:themeColor="background1" w:themeShade="BF"/>
           <w:sz w:val="26"/>
           <w:szCs w:val="26"/>
         </w:rPr>
@@ -421,6 +406,7 @@
         <w:rPr>
           <w:rFonts w:ascii="Times New Roman" w:hAnsi="Times New Roman" w:cs="Times New Roman"/>
           <w:b/>
+          <w:color w:val="BFBFBF" w:themeColor="background1" w:themeShade="BF"/>
           <w:sz w:val="26"/>
           <w:szCs w:val="26"/>
         </w:rPr>
@@ -432,6 +418,7 @@
         <w:jc w:val="both"/>
         <w:rPr>
           <w:rFonts w:ascii="Times New Roman" w:hAnsi="Times New Roman" w:cs="Times New Roman"/>
+          <w:color w:val="BFBFBF" w:themeColor="background1" w:themeShade="BF"/>
           <w:sz w:val="26"/>
           <w:szCs w:val="26"/>
         </w:rPr>
@@ -440,6 +427,7 @@
         <w:rPr>
           <w:rFonts w:ascii="Times New Roman" w:hAnsi="Times New Roman" w:cs="Times New Roman"/>
           <w:b/>
+          <w:color w:val="BFBFBF" w:themeColor="background1" w:themeShade="BF"/>
           <w:sz w:val="26"/>
           <w:szCs w:val="26"/>
         </w:rPr>
@@ -448,6 +436,7 @@
       <w:r>
         <w:rPr>
           <w:rFonts w:ascii="Times New Roman" w:hAnsi="Times New Roman" w:cs="Times New Roman"/>
+          <w:color w:val="BFBFBF" w:themeColor="background1" w:themeShade="BF"/>
           <w:sz w:val="26"/>
           <w:szCs w:val="26"/>
         </w:rPr>
@@ -459,39 +448,35 @@
         <w:jc w:val="both"/>
         <w:rPr>
           <w:rFonts w:ascii="Times New Roman" w:hAnsi="Times New Roman" w:cs="Times New Roman"/>
-          <w:sz w:val="26"/>
-          <w:szCs w:val="26"/>
-        </w:rPr>
-      </w:pPr>
-      <w:r>
-        <w:rPr>
-          <w:rFonts w:ascii="Times New Roman" w:hAnsi="Times New Roman" w:cs="Times New Roman"/>
-          <w:sz w:val="26"/>
-          <w:szCs w:val="26"/>
-        </w:rPr>
-        <w:t>//</w:t>
-      </w:r>
-      <w:r>
-        <w:rPr>
-          <w:rFonts w:ascii="Times New Roman" w:hAnsi="Times New Roman" w:cs="Times New Roman"/>
-          <w:sz w:val="26"/>
-          <w:szCs w:val="26"/>
-        </w:rPr>
-        <w:t>Проект обязательно назначается группе.</w:t>
-      </w:r>
-    </w:p>
-    <w:p>
-      <w:pPr>
-        <w:jc w:val="both"/>
-        <w:rPr>
-          <w:rFonts w:ascii="Times New Roman" w:hAnsi="Times New Roman" w:cs="Times New Roman"/>
-          <w:sz w:val="26"/>
-          <w:szCs w:val="26"/>
-        </w:rPr>
-      </w:pPr>
-      <w:r>
-        <w:rPr>
-          <w:rFonts w:ascii="Times New Roman" w:hAnsi="Times New Roman" w:cs="Times New Roman"/>
+          <w:color w:val="BFBFBF" w:themeColor="background1" w:themeShade="BF"/>
+          <w:sz w:val="26"/>
+          <w:szCs w:val="26"/>
+        </w:rPr>
+      </w:pPr>
+      <w:r>
+        <w:rPr>
+          <w:rFonts w:ascii="Times New Roman" w:hAnsi="Times New Roman" w:cs="Times New Roman"/>
+          <w:color w:val="BFBFBF" w:themeColor="background1" w:themeShade="BF"/>
+          <w:sz w:val="26"/>
+          <w:szCs w:val="26"/>
+        </w:rPr>
+        <w:t>//Проект обязательно назначается группе.</w:t>
+      </w:r>
+    </w:p>
+    <w:p>
+      <w:pPr>
+        <w:jc w:val="both"/>
+        <w:rPr>
+          <w:rFonts w:ascii="Times New Roman" w:hAnsi="Times New Roman" w:cs="Times New Roman"/>
+          <w:color w:val="BFBFBF" w:themeColor="background1" w:themeShade="BF"/>
+          <w:sz w:val="26"/>
+          <w:szCs w:val="26"/>
+        </w:rPr>
+      </w:pPr>
+      <w:r>
+        <w:rPr>
+          <w:rFonts w:ascii="Times New Roman" w:hAnsi="Times New Roman" w:cs="Times New Roman"/>
+          <w:color w:val="BFBFBF" w:themeColor="background1" w:themeShade="BF"/>
           <w:sz w:val="26"/>
           <w:szCs w:val="26"/>
         </w:rPr>
@@ -503,29 +488,24 @@
         <w:jc w:val="both"/>
         <w:rPr>
           <w:rFonts w:ascii="Times New Roman" w:hAnsi="Times New Roman" w:cs="Times New Roman"/>
-          <w:sz w:val="26"/>
-          <w:szCs w:val="26"/>
-        </w:rPr>
-      </w:pPr>
-      <w:r>
-        <w:rPr>
-          <w:rFonts w:ascii="Times New Roman" w:hAnsi="Times New Roman" w:cs="Times New Roman"/>
-          <w:sz w:val="26"/>
-          <w:szCs w:val="26"/>
-        </w:rPr>
-        <w:t>//</w:t>
-      </w:r>
-      <w:r>
-        <w:rPr>
-          <w:rFonts w:ascii="Times New Roman" w:hAnsi="Times New Roman" w:cs="Times New Roman"/>
-          <w:sz w:val="26"/>
-          <w:szCs w:val="26"/>
-        </w:rPr>
-        <w:t xml:space="preserve">Проект содержит </w:t>
-      </w:r>
-      <w:r>
-        <w:rPr>
-          <w:rFonts w:ascii="Times New Roman" w:hAnsi="Times New Roman" w:cs="Times New Roman"/>
+          <w:color w:val="BFBFBF" w:themeColor="background1" w:themeShade="BF"/>
+          <w:sz w:val="26"/>
+          <w:szCs w:val="26"/>
+        </w:rPr>
+      </w:pPr>
+      <w:r>
+        <w:rPr>
+          <w:rFonts w:ascii="Times New Roman" w:hAnsi="Times New Roman" w:cs="Times New Roman"/>
+          <w:color w:val="BFBFBF" w:themeColor="background1" w:themeShade="BF"/>
+          <w:sz w:val="26"/>
+          <w:szCs w:val="26"/>
+        </w:rPr>
+        <w:t xml:space="preserve">//Проект содержит </w:t>
+      </w:r>
+      <w:r>
+        <w:rPr>
+          <w:rFonts w:ascii="Times New Roman" w:hAnsi="Times New Roman" w:cs="Times New Roman"/>
+          <w:color w:val="BFBFBF" w:themeColor="background1" w:themeShade="BF"/>
           <w:sz w:val="26"/>
           <w:szCs w:val="26"/>
           <w:lang w:val="en-US"/>
@@ -535,32 +515,29 @@
       <w:r>
         <w:rPr>
           <w:rFonts w:ascii="Times New Roman" w:hAnsi="Times New Roman" w:cs="Times New Roman"/>
-          <w:sz w:val="26"/>
-          <w:szCs w:val="26"/>
-        </w:rPr>
-        <w:t xml:space="preserve"> </w:t>
-      </w:r>
-      <w:r>
-        <w:rPr>
-          <w:rFonts w:ascii="Times New Roman" w:hAnsi="Times New Roman" w:cs="Times New Roman"/>
-          <w:sz w:val="26"/>
-          <w:szCs w:val="26"/>
-        </w:rPr>
-        <w:t>и проекты</w:t>
-      </w:r>
-    </w:p>
-    <w:p>
-      <w:pPr>
-        <w:jc w:val="both"/>
-        <w:rPr>
-          <w:rFonts w:ascii="Times New Roman" w:hAnsi="Times New Roman" w:cs="Times New Roman"/>
-          <w:sz w:val="26"/>
-          <w:szCs w:val="26"/>
-        </w:rPr>
-      </w:pPr>
-      <w:r>
-        <w:rPr>
-          <w:rFonts w:ascii="Times New Roman" w:hAnsi="Times New Roman" w:cs="Times New Roman"/>
+          <w:color w:val="BFBFBF" w:themeColor="background1" w:themeShade="BF"/>
+          <w:sz w:val="26"/>
+          <w:szCs w:val="26"/>
+        </w:rPr>
+        <w:t xml:space="preserve"> и проекты</w:t>
+      </w:r>
+      <w:bookmarkStart w:id="0" w:name="_GoBack"/>
+      <w:bookmarkEnd w:id="0"/>
+    </w:p>
+    <w:p>
+      <w:pPr>
+        <w:jc w:val="both"/>
+        <w:rPr>
+          <w:rFonts w:ascii="Times New Roman" w:hAnsi="Times New Roman" w:cs="Times New Roman"/>
+          <w:color w:val="BFBFBF" w:themeColor="background1" w:themeShade="BF"/>
+          <w:sz w:val="26"/>
+          <w:szCs w:val="26"/>
+        </w:rPr>
+      </w:pPr>
+      <w:r>
+        <w:rPr>
+          <w:rFonts w:ascii="Times New Roman" w:hAnsi="Times New Roman" w:cs="Times New Roman"/>
+          <w:color w:val="BFBFBF" w:themeColor="background1" w:themeShade="BF"/>
           <w:sz w:val="26"/>
           <w:szCs w:val="26"/>
         </w:rPr>
@@ -570,6 +547,7 @@
       <w:r>
         <w:rPr>
           <w:rFonts w:ascii="Times New Roman" w:hAnsi="Times New Roman" w:cs="Times New Roman"/>
+          <w:color w:val="BFBFBF" w:themeColor="background1" w:themeShade="BF"/>
           <w:sz w:val="26"/>
           <w:szCs w:val="26"/>
           <w:lang w:val="en-US"/>
@@ -579,22 +557,16 @@
       <w:r>
         <w:rPr>
           <w:rFonts w:ascii="Times New Roman" w:hAnsi="Times New Roman" w:cs="Times New Roman"/>
-          <w:sz w:val="26"/>
-          <w:szCs w:val="26"/>
-        </w:rPr>
-        <w:t xml:space="preserve"> </w:t>
-      </w:r>
-      <w:r>
-        <w:rPr>
-          <w:rFonts w:ascii="Times New Roman" w:hAnsi="Times New Roman" w:cs="Times New Roman"/>
-          <w:sz w:val="26"/>
-          <w:szCs w:val="26"/>
-        </w:rPr>
-        <w:t xml:space="preserve">могут быть поручены как группе внутри группы </w:t>
-      </w:r>
-      <w:r>
-        <w:rPr>
-          <w:rFonts w:ascii="Times New Roman" w:hAnsi="Times New Roman" w:cs="Times New Roman"/>
+          <w:color w:val="BFBFBF" w:themeColor="background1" w:themeShade="BF"/>
+          <w:sz w:val="26"/>
+          <w:szCs w:val="26"/>
+        </w:rPr>
+        <w:t xml:space="preserve"> могут быть поручены как группе внутри группы </w:t>
+      </w:r>
+      <w:r>
+        <w:rPr>
+          <w:rFonts w:ascii="Times New Roman" w:hAnsi="Times New Roman" w:cs="Times New Roman"/>
+          <w:color w:val="BFBFBF" w:themeColor="background1" w:themeShade="BF"/>
           <w:sz w:val="26"/>
           <w:szCs w:val="26"/>
         </w:rPr>
@@ -606,29 +578,24 @@
         <w:jc w:val="both"/>
         <w:rPr>
           <w:rFonts w:ascii="Times New Roman" w:hAnsi="Times New Roman" w:cs="Times New Roman"/>
-          <w:sz w:val="26"/>
-          <w:szCs w:val="26"/>
-        </w:rPr>
-      </w:pPr>
-      <w:r>
-        <w:rPr>
-          <w:rFonts w:ascii="Times New Roman" w:hAnsi="Times New Roman" w:cs="Times New Roman"/>
-          <w:sz w:val="26"/>
-          <w:szCs w:val="26"/>
-        </w:rPr>
-        <w:t>//!!</w:t>
-      </w:r>
-      <w:r>
-        <w:rPr>
-          <w:rFonts w:ascii="Times New Roman" w:hAnsi="Times New Roman" w:cs="Times New Roman"/>
-          <w:sz w:val="26"/>
-          <w:szCs w:val="26"/>
-        </w:rPr>
-        <w:t xml:space="preserve">Что если </w:t>
-      </w:r>
-      <w:r>
-        <w:rPr>
-          <w:rFonts w:ascii="Times New Roman" w:hAnsi="Times New Roman" w:cs="Times New Roman"/>
+          <w:color w:val="BFBFBF" w:themeColor="background1" w:themeShade="BF"/>
+          <w:sz w:val="26"/>
+          <w:szCs w:val="26"/>
+        </w:rPr>
+      </w:pPr>
+      <w:r>
+        <w:rPr>
+          <w:rFonts w:ascii="Times New Roman" w:hAnsi="Times New Roman" w:cs="Times New Roman"/>
+          <w:color w:val="BFBFBF" w:themeColor="background1" w:themeShade="BF"/>
+          <w:sz w:val="26"/>
+          <w:szCs w:val="26"/>
+        </w:rPr>
+        <w:t xml:space="preserve">//!!Что если </w:t>
+      </w:r>
+      <w:r>
+        <w:rPr>
+          <w:rFonts w:ascii="Times New Roman" w:hAnsi="Times New Roman" w:cs="Times New Roman"/>
+          <w:color w:val="BFBFBF" w:themeColor="background1" w:themeShade="BF"/>
           <w:sz w:val="26"/>
           <w:szCs w:val="26"/>
           <w:lang w:val="en-US"/>
@@ -638,22 +605,16 @@
       <w:r>
         <w:rPr>
           <w:rFonts w:ascii="Times New Roman" w:hAnsi="Times New Roman" w:cs="Times New Roman"/>
-          <w:sz w:val="26"/>
-          <w:szCs w:val="26"/>
-        </w:rPr>
-        <w:t xml:space="preserve"> </w:t>
-      </w:r>
-      <w:r>
-        <w:rPr>
-          <w:rFonts w:ascii="Times New Roman" w:hAnsi="Times New Roman" w:cs="Times New Roman"/>
-          <w:sz w:val="26"/>
-          <w:szCs w:val="26"/>
-        </w:rPr>
-        <w:t xml:space="preserve">и в родительской и в дочерней </w:t>
-      </w:r>
-      <w:r>
-        <w:rPr>
-          <w:rFonts w:ascii="Times New Roman" w:hAnsi="Times New Roman" w:cs="Times New Roman"/>
+          <w:color w:val="BFBFBF" w:themeColor="background1" w:themeShade="BF"/>
+          <w:sz w:val="26"/>
+          <w:szCs w:val="26"/>
+        </w:rPr>
+        <w:t xml:space="preserve"> и в родительской и в дочерней </w:t>
+      </w:r>
+      <w:r>
+        <w:rPr>
+          <w:rFonts w:ascii="Times New Roman" w:hAnsi="Times New Roman" w:cs="Times New Roman"/>
+          <w:color w:val="BFBFBF" w:themeColor="background1" w:themeShade="BF"/>
           <w:sz w:val="26"/>
           <w:szCs w:val="26"/>
           <w:lang w:val="en-US"/>
@@ -663,38 +624,16 @@
       <w:r>
         <w:rPr>
           <w:rFonts w:ascii="Times New Roman" w:hAnsi="Times New Roman" w:cs="Times New Roman"/>
-          <w:sz w:val="26"/>
-          <w:szCs w:val="26"/>
-        </w:rPr>
-        <w:t xml:space="preserve"> </w:t>
-      </w:r>
-      <w:r>
-        <w:rPr>
-          <w:rFonts w:ascii="Times New Roman" w:hAnsi="Times New Roman" w:cs="Times New Roman"/>
-          <w:sz w:val="26"/>
-          <w:szCs w:val="26"/>
-        </w:rPr>
-        <w:t>–</w:t>
-      </w:r>
-      <w:r>
-        <w:rPr>
-          <w:rFonts w:ascii="Times New Roman" w:hAnsi="Times New Roman" w:cs="Times New Roman"/>
-          <w:sz w:val="26"/>
-          <w:szCs w:val="26"/>
-        </w:rPr>
-        <w:t xml:space="preserve"> </w:t>
-      </w:r>
-      <w:r>
-        <w:rPr>
-          <w:rFonts w:ascii="Times New Roman" w:hAnsi="Times New Roman" w:cs="Times New Roman"/>
-          <w:sz w:val="26"/>
-          <w:szCs w:val="26"/>
-        </w:rPr>
-        <w:t xml:space="preserve">по идее ничего страшного. Права берутся из той группы, которой поручено </w:t>
-      </w:r>
-      <w:r>
-        <w:rPr>
-          <w:rFonts w:ascii="Times New Roman" w:hAnsi="Times New Roman" w:cs="Times New Roman"/>
+          <w:color w:val="BFBFBF" w:themeColor="background1" w:themeShade="BF"/>
+          <w:sz w:val="26"/>
+          <w:szCs w:val="26"/>
+        </w:rPr>
+        <w:t xml:space="preserve"> – по идее ничего страшного. Права берутся из той группы, которой поручено </w:t>
+      </w:r>
+      <w:r>
+        <w:rPr>
+          <w:rFonts w:ascii="Times New Roman" w:hAnsi="Times New Roman" w:cs="Times New Roman"/>
+          <w:color w:val="BFBFBF" w:themeColor="background1" w:themeShade="BF"/>
           <w:sz w:val="26"/>
           <w:szCs w:val="26"/>
           <w:lang w:val="en-US"/>
@@ -704,6 +643,7 @@
       <w:r>
         <w:rPr>
           <w:rFonts w:ascii="Times New Roman" w:hAnsi="Times New Roman" w:cs="Times New Roman"/>
+          <w:color w:val="BFBFBF" w:themeColor="background1" w:themeShade="BF"/>
           <w:sz w:val="26"/>
           <w:szCs w:val="26"/>
         </w:rPr>
@@ -712,6 +652,7 @@
       <w:r>
         <w:rPr>
           <w:rFonts w:ascii="Times New Roman" w:hAnsi="Times New Roman" w:cs="Times New Roman"/>
+          <w:color w:val="BFBFBF" w:themeColor="background1" w:themeShade="BF"/>
           <w:sz w:val="26"/>
           <w:szCs w:val="26"/>
           <w:lang w:val="en-US"/>
@@ -721,6 +662,7 @@
       <w:r>
         <w:rPr>
           <w:rFonts w:ascii="Times New Roman" w:hAnsi="Times New Roman" w:cs="Times New Roman"/>
+          <w:color w:val="BFBFBF" w:themeColor="background1" w:themeShade="BF"/>
           <w:sz w:val="26"/>
           <w:szCs w:val="26"/>
         </w:rPr>
@@ -732,13 +674,15 @@
         <w:jc w:val="both"/>
         <w:rPr>
           <w:rFonts w:ascii="Times New Roman" w:hAnsi="Times New Roman" w:cs="Times New Roman"/>
-          <w:sz w:val="26"/>
-          <w:szCs w:val="26"/>
-        </w:rPr>
-      </w:pPr>
-      <w:r>
-        <w:rPr>
-          <w:rFonts w:ascii="Times New Roman" w:hAnsi="Times New Roman" w:cs="Times New Roman"/>
+          <w:color w:val="BFBFBF" w:themeColor="background1" w:themeShade="BF"/>
+          <w:sz w:val="26"/>
+          <w:szCs w:val="26"/>
+        </w:rPr>
+      </w:pPr>
+      <w:r>
+        <w:rPr>
+          <w:rFonts w:ascii="Times New Roman" w:hAnsi="Times New Roman" w:cs="Times New Roman"/>
+          <w:color w:val="BFBFBF" w:themeColor="background1" w:themeShade="BF"/>
           <w:sz w:val="26"/>
           <w:szCs w:val="26"/>
         </w:rPr>
@@ -747,6 +691,7 @@
       <w:r>
         <w:rPr>
           <w:rFonts w:ascii="Times New Roman" w:hAnsi="Times New Roman" w:cs="Times New Roman"/>
+          <w:color w:val="BFBFBF" w:themeColor="background1" w:themeShade="BF"/>
           <w:sz w:val="26"/>
           <w:szCs w:val="26"/>
           <w:lang w:val="en-US"/>
@@ -756,38 +701,16 @@
       <w:r>
         <w:rPr>
           <w:rFonts w:ascii="Times New Roman" w:hAnsi="Times New Roman" w:cs="Times New Roman"/>
-          <w:sz w:val="26"/>
-          <w:szCs w:val="26"/>
-        </w:rPr>
-        <w:t xml:space="preserve"> </w:t>
-      </w:r>
-      <w:r>
-        <w:rPr>
-          <w:rFonts w:ascii="Times New Roman" w:hAnsi="Times New Roman" w:cs="Times New Roman"/>
-          <w:sz w:val="26"/>
-          <w:szCs w:val="26"/>
-        </w:rPr>
-        <w:t xml:space="preserve">может состоять в одной группе в нескольких разных подгруппах </w:t>
-      </w:r>
-      <w:r>
-        <w:rPr>
-          <w:rFonts w:ascii="Times New Roman" w:hAnsi="Times New Roman" w:cs="Times New Roman"/>
-          <w:sz w:val="26"/>
-          <w:szCs w:val="26"/>
-        </w:rPr>
-        <w:t>=&gt;</w:t>
-      </w:r>
-      <w:r>
-        <w:rPr>
-          <w:rFonts w:ascii="Times New Roman" w:hAnsi="Times New Roman" w:cs="Times New Roman"/>
-          <w:sz w:val="26"/>
-          <w:szCs w:val="26"/>
-        </w:rPr>
-        <w:t xml:space="preserve"> выполнять одновременно различные </w:t>
-      </w:r>
-      <w:r>
-        <w:rPr>
-          <w:rFonts w:ascii="Times New Roman" w:hAnsi="Times New Roman" w:cs="Times New Roman"/>
+          <w:color w:val="BFBFBF" w:themeColor="background1" w:themeShade="BF"/>
+          <w:sz w:val="26"/>
+          <w:szCs w:val="26"/>
+        </w:rPr>
+        <w:t xml:space="preserve"> может состоять в одной группе в нескольких разных подгруппах =&gt; выполнять одновременно различные </w:t>
+      </w:r>
+      <w:r>
+        <w:rPr>
+          <w:rFonts w:ascii="Times New Roman" w:hAnsi="Times New Roman" w:cs="Times New Roman"/>
+          <w:color w:val="BFBFBF" w:themeColor="background1" w:themeShade="BF"/>
           <w:sz w:val="26"/>
           <w:szCs w:val="26"/>
           <w:lang w:val="en-US"/>
@@ -797,22 +720,16 @@
       <w:r>
         <w:rPr>
           <w:rFonts w:ascii="Times New Roman" w:hAnsi="Times New Roman" w:cs="Times New Roman"/>
-          <w:sz w:val="26"/>
-          <w:szCs w:val="26"/>
-        </w:rPr>
-        <w:t xml:space="preserve"> </w:t>
-      </w:r>
-      <w:r>
-        <w:rPr>
-          <w:rFonts w:ascii="Times New Roman" w:hAnsi="Times New Roman" w:cs="Times New Roman"/>
-          <w:sz w:val="26"/>
-          <w:szCs w:val="26"/>
-        </w:rPr>
-        <w:t xml:space="preserve">и </w:t>
-      </w:r>
-      <w:r>
-        <w:rPr>
-          <w:rFonts w:ascii="Times New Roman" w:hAnsi="Times New Roman" w:cs="Times New Roman"/>
+          <w:color w:val="BFBFBF" w:themeColor="background1" w:themeShade="BF"/>
+          <w:sz w:val="26"/>
+          <w:szCs w:val="26"/>
+        </w:rPr>
+        <w:t xml:space="preserve"> и </w:t>
+      </w:r>
+      <w:r>
+        <w:rPr>
+          <w:rFonts w:ascii="Times New Roman" w:hAnsi="Times New Roman" w:cs="Times New Roman"/>
+          <w:color w:val="BFBFBF" w:themeColor="background1" w:themeShade="BF"/>
           <w:sz w:val="26"/>
           <w:szCs w:val="26"/>
           <w:lang w:val="en-US"/>
@@ -825,6 +742,7 @@
         <w:jc w:val="both"/>
         <w:rPr>
           <w:rFonts w:ascii="Times New Roman" w:hAnsi="Times New Roman" w:cs="Times New Roman"/>
+          <w:color w:val="BFBFBF" w:themeColor="background1" w:themeShade="BF"/>
           <w:sz w:val="26"/>
           <w:szCs w:val="26"/>
           <w:lang w:val="en-US"/>
@@ -833,6 +751,7 @@
       <w:r>
         <w:rPr>
           <w:rFonts w:ascii="Times New Roman" w:hAnsi="Times New Roman" w:cs="Times New Roman"/>
+          <w:color w:val="BFBFBF" w:themeColor="background1" w:themeShade="BF"/>
           <w:sz w:val="26"/>
           <w:szCs w:val="26"/>
           <w:lang w:val="en-US"/>
@@ -842,1058 +761,23 @@
       <w:r>
         <w:rPr>
           <w:rFonts w:ascii="Times New Roman" w:hAnsi="Times New Roman" w:cs="Times New Roman"/>
+          <w:color w:val="BFBFBF" w:themeColor="background1" w:themeShade="BF"/>
           <w:sz w:val="26"/>
           <w:szCs w:val="26"/>
         </w:rPr>
         <w:t>Как хранить историю!?</w:t>
       </w:r>
-      <w:bookmarkStart w:id="0" w:name="_GoBack"/>
-      <w:bookmarkEnd w:id="0"/>
-    </w:p>
-    <w:p>
-      <w:pPr>
-        <w:pStyle w:val="ListParagraph"/>
-        <w:numPr>
-          <w:ilvl w:val="0"/>
-          <w:numId w:val="3"/>
-        </w:numPr>
-        <w:jc w:val="both"/>
-        <w:rPr>
-          <w:rFonts w:ascii="Times New Roman" w:hAnsi="Times New Roman" w:cs="Times New Roman"/>
-          <w:sz w:val="26"/>
-          <w:szCs w:val="26"/>
-        </w:rPr>
-      </w:pPr>
-      <w:r>
-        <w:rPr>
-          <w:rFonts w:ascii="Times New Roman" w:hAnsi="Times New Roman" w:cs="Times New Roman"/>
-          <w:sz w:val="26"/>
-          <w:szCs w:val="26"/>
-          <w:lang w:val="en-US"/>
-        </w:rPr>
-        <w:t>User:</w:t>
-      </w:r>
-    </w:p>
-    <w:p>
-      <w:pPr>
-        <w:pStyle w:val="ListParagraph"/>
-        <w:numPr>
-          <w:ilvl w:val="1"/>
-          <w:numId w:val="3"/>
-        </w:numPr>
-        <w:jc w:val="both"/>
-        <w:rPr>
-          <w:rFonts w:ascii="Times New Roman" w:hAnsi="Times New Roman" w:cs="Times New Roman"/>
-          <w:sz w:val="26"/>
-          <w:szCs w:val="26"/>
-        </w:rPr>
-      </w:pPr>
-      <w:r>
-        <w:rPr>
-          <w:rFonts w:ascii="Times New Roman" w:hAnsi="Times New Roman" w:cs="Times New Roman"/>
-          <w:sz w:val="26"/>
-          <w:szCs w:val="26"/>
-          <w:lang w:val="en-US"/>
-        </w:rPr>
-        <w:t>UID</w:t>
-      </w:r>
-    </w:p>
-    <w:p>
-      <w:pPr>
-        <w:pStyle w:val="ListParagraph"/>
-        <w:numPr>
-          <w:ilvl w:val="1"/>
-          <w:numId w:val="3"/>
-        </w:numPr>
-        <w:jc w:val="both"/>
-        <w:rPr>
-          <w:rFonts w:ascii="Times New Roman" w:hAnsi="Times New Roman" w:cs="Times New Roman"/>
-          <w:sz w:val="26"/>
-          <w:szCs w:val="26"/>
-        </w:rPr>
-      </w:pPr>
-      <w:r>
-        <w:rPr>
-          <w:rFonts w:ascii="Times New Roman" w:hAnsi="Times New Roman" w:cs="Times New Roman"/>
-          <w:sz w:val="26"/>
-          <w:szCs w:val="26"/>
-          <w:lang w:val="en-US"/>
-        </w:rPr>
-        <w:t>Password Hash + Salt</w:t>
-      </w:r>
-    </w:p>
-    <w:p>
-      <w:pPr>
-        <w:pStyle w:val="ListParagraph"/>
-        <w:numPr>
-          <w:ilvl w:val="1"/>
-          <w:numId w:val="3"/>
-        </w:numPr>
-        <w:jc w:val="both"/>
-        <w:rPr>
-          <w:rFonts w:ascii="Times New Roman" w:hAnsi="Times New Roman" w:cs="Times New Roman"/>
-          <w:sz w:val="26"/>
-          <w:szCs w:val="26"/>
-        </w:rPr>
-      </w:pPr>
-      <w:r>
-        <w:rPr>
-          <w:rFonts w:ascii="Times New Roman" w:hAnsi="Times New Roman" w:cs="Times New Roman"/>
-          <w:sz w:val="26"/>
-          <w:szCs w:val="26"/>
-          <w:lang w:val="en-US"/>
-        </w:rPr>
-        <w:t>Name</w:t>
-      </w:r>
-    </w:p>
-    <w:p>
-      <w:pPr>
-        <w:pStyle w:val="ListParagraph"/>
-        <w:numPr>
-          <w:ilvl w:val="1"/>
-          <w:numId w:val="3"/>
-        </w:numPr>
-        <w:jc w:val="both"/>
-        <w:rPr>
-          <w:rFonts w:ascii="Times New Roman" w:hAnsi="Times New Roman" w:cs="Times New Roman"/>
-          <w:sz w:val="26"/>
-          <w:szCs w:val="26"/>
-        </w:rPr>
-      </w:pPr>
-      <w:r>
-        <w:rPr>
-          <w:rFonts w:ascii="Times New Roman" w:hAnsi="Times New Roman" w:cs="Times New Roman"/>
-          <w:sz w:val="26"/>
-          <w:szCs w:val="26"/>
-          <w:lang w:val="en-US"/>
-        </w:rPr>
-        <w:t>Login</w:t>
-      </w:r>
-    </w:p>
-    <w:p>
-      <w:pPr>
-        <w:pStyle w:val="ListParagraph"/>
-        <w:numPr>
-          <w:ilvl w:val="1"/>
-          <w:numId w:val="3"/>
-        </w:numPr>
-        <w:jc w:val="both"/>
-        <w:rPr>
-          <w:rFonts w:ascii="Times New Roman" w:hAnsi="Times New Roman" w:cs="Times New Roman"/>
-          <w:sz w:val="26"/>
-          <w:szCs w:val="26"/>
-        </w:rPr>
-      </w:pPr>
-      <w:r>
-        <w:rPr>
-          <w:rFonts w:ascii="Times New Roman" w:hAnsi="Times New Roman" w:cs="Times New Roman"/>
-          <w:sz w:val="26"/>
-          <w:szCs w:val="26"/>
-          <w:lang w:val="en-US"/>
-        </w:rPr>
-        <w:t>Email</w:t>
-      </w:r>
-    </w:p>
-    <w:p>
-      <w:pPr>
-        <w:pStyle w:val="ListParagraph"/>
-        <w:numPr>
-          <w:ilvl w:val="1"/>
-          <w:numId w:val="3"/>
-        </w:numPr>
-        <w:jc w:val="both"/>
-        <w:rPr>
-          <w:rFonts w:ascii="Times New Roman" w:hAnsi="Times New Roman" w:cs="Times New Roman"/>
-          <w:sz w:val="26"/>
-          <w:szCs w:val="26"/>
-        </w:rPr>
-      </w:pPr>
-      <w:r>
-        <w:rPr>
-          <w:rFonts w:ascii="Times New Roman" w:hAnsi="Times New Roman" w:cs="Times New Roman"/>
-          <w:sz w:val="26"/>
-          <w:szCs w:val="26"/>
-          <w:lang w:val="en-US"/>
-        </w:rPr>
-        <w:t>ProfileID</w:t>
-      </w:r>
-    </w:p>
-    <w:p>
-      <w:pPr>
-        <w:pStyle w:val="ListParagraph"/>
-        <w:numPr>
-          <w:ilvl w:val="0"/>
-          <w:numId w:val="3"/>
-        </w:numPr>
-        <w:jc w:val="both"/>
-        <w:rPr>
-          <w:rFonts w:ascii="Times New Roman" w:hAnsi="Times New Roman" w:cs="Times New Roman"/>
-          <w:sz w:val="26"/>
-          <w:szCs w:val="26"/>
-        </w:rPr>
-      </w:pPr>
-      <w:r>
-        <w:rPr>
-          <w:rFonts w:ascii="Times New Roman" w:hAnsi="Times New Roman" w:cs="Times New Roman"/>
-          <w:sz w:val="26"/>
-          <w:szCs w:val="26"/>
-          <w:lang w:val="en-US"/>
-        </w:rPr>
-        <w:t>Profile</w:t>
-      </w:r>
-    </w:p>
-    <w:p>
-      <w:pPr>
-        <w:pStyle w:val="ListParagraph"/>
-        <w:numPr>
-          <w:ilvl w:val="1"/>
-          <w:numId w:val="3"/>
-        </w:numPr>
-        <w:jc w:val="both"/>
-        <w:rPr>
-          <w:rFonts w:ascii="Times New Roman" w:hAnsi="Times New Roman" w:cs="Times New Roman"/>
-          <w:sz w:val="26"/>
-          <w:szCs w:val="26"/>
-        </w:rPr>
-      </w:pPr>
-      <w:r>
-        <w:rPr>
-          <w:rFonts w:ascii="Times New Roman" w:hAnsi="Times New Roman" w:cs="Times New Roman"/>
-          <w:sz w:val="26"/>
-          <w:szCs w:val="26"/>
-          <w:lang w:val="en-US"/>
-        </w:rPr>
-        <w:t>ProfileID</w:t>
-      </w:r>
-    </w:p>
-    <w:p>
-      <w:pPr>
-        <w:pStyle w:val="ListParagraph"/>
-        <w:numPr>
-          <w:ilvl w:val="1"/>
-          <w:numId w:val="3"/>
-        </w:numPr>
-        <w:jc w:val="both"/>
-        <w:rPr>
-          <w:rFonts w:ascii="Times New Roman" w:hAnsi="Times New Roman" w:cs="Times New Roman"/>
-          <w:sz w:val="26"/>
-          <w:szCs w:val="26"/>
-        </w:rPr>
-      </w:pPr>
-      <w:r>
-        <w:rPr>
-          <w:rFonts w:ascii="Times New Roman" w:hAnsi="Times New Roman" w:cs="Times New Roman"/>
-          <w:sz w:val="26"/>
-          <w:szCs w:val="26"/>
-          <w:lang w:val="en-US"/>
-        </w:rPr>
-        <w:t>Phone</w:t>
-      </w:r>
-    </w:p>
-    <w:p>
-      <w:pPr>
-        <w:pStyle w:val="ListParagraph"/>
-        <w:numPr>
-          <w:ilvl w:val="1"/>
-          <w:numId w:val="3"/>
-        </w:numPr>
-        <w:jc w:val="both"/>
-        <w:rPr>
-          <w:rFonts w:ascii="Times New Roman" w:hAnsi="Times New Roman" w:cs="Times New Roman"/>
-          <w:sz w:val="26"/>
-          <w:szCs w:val="26"/>
-        </w:rPr>
-      </w:pPr>
-      <w:r>
-        <w:rPr>
-          <w:rFonts w:ascii="Times New Roman" w:hAnsi="Times New Roman" w:cs="Times New Roman"/>
-          <w:sz w:val="26"/>
-          <w:szCs w:val="26"/>
-          <w:lang w:val="en-US"/>
-        </w:rPr>
-        <w:t>Other contact info</w:t>
-      </w:r>
-    </w:p>
-    <w:p>
-      <w:pPr>
-        <w:pStyle w:val="ListParagraph"/>
-        <w:numPr>
-          <w:ilvl w:val="1"/>
-          <w:numId w:val="3"/>
-        </w:numPr>
-        <w:jc w:val="both"/>
-        <w:rPr>
-          <w:rFonts w:ascii="Times New Roman" w:hAnsi="Times New Roman" w:cs="Times New Roman"/>
-          <w:sz w:val="26"/>
-          <w:szCs w:val="26"/>
-        </w:rPr>
-      </w:pPr>
-      <w:r>
-        <w:rPr>
-          <w:rFonts w:ascii="Times New Roman" w:hAnsi="Times New Roman" w:cs="Times New Roman"/>
-          <w:sz w:val="26"/>
-          <w:szCs w:val="26"/>
-          <w:lang w:val="en-US"/>
-        </w:rPr>
-        <w:t>About</w:t>
-      </w:r>
-    </w:p>
-    <w:p>
-      <w:pPr>
-        <w:pStyle w:val="ListParagraph"/>
-        <w:numPr>
-          <w:ilvl w:val="1"/>
-          <w:numId w:val="3"/>
-        </w:numPr>
-        <w:jc w:val="both"/>
-        <w:rPr>
-          <w:rFonts w:ascii="Times New Roman" w:hAnsi="Times New Roman" w:cs="Times New Roman"/>
-          <w:sz w:val="26"/>
-          <w:szCs w:val="26"/>
-        </w:rPr>
-      </w:pPr>
-      <w:r>
-        <w:rPr>
-          <w:rFonts w:ascii="Times New Roman" w:hAnsi="Times New Roman" w:cs="Times New Roman"/>
-          <w:sz w:val="26"/>
-          <w:szCs w:val="26"/>
-          <w:lang w:val="en-US"/>
-        </w:rPr>
-        <w:t>Photo</w:t>
-      </w:r>
-    </w:p>
-    <w:p>
-      <w:pPr>
-        <w:pStyle w:val="ListParagraph"/>
-        <w:numPr>
-          <w:ilvl w:val="0"/>
-          <w:numId w:val="3"/>
-        </w:numPr>
-        <w:jc w:val="both"/>
-        <w:rPr>
-          <w:rFonts w:ascii="Times New Roman" w:hAnsi="Times New Roman" w:cs="Times New Roman"/>
-          <w:sz w:val="26"/>
-          <w:szCs w:val="26"/>
-        </w:rPr>
-      </w:pPr>
-      <w:r>
-        <w:rPr>
-          <w:rFonts w:ascii="Times New Roman" w:hAnsi="Times New Roman" w:cs="Times New Roman"/>
-          <w:sz w:val="26"/>
-          <w:szCs w:val="26"/>
-          <w:lang w:val="en-US"/>
-        </w:rPr>
-        <w:t>Permission</w:t>
-      </w:r>
-      <w:r>
-        <w:rPr>
-          <w:rFonts w:ascii="Times New Roman" w:hAnsi="Times New Roman" w:cs="Times New Roman"/>
-          <w:sz w:val="26"/>
-          <w:szCs w:val="26"/>
-          <w:lang w:val="en-US"/>
-        </w:rPr>
-        <w:t xml:space="preserve"> Project</w:t>
-      </w:r>
-    </w:p>
-    <w:p>
-      <w:pPr>
-        <w:pStyle w:val="ListParagraph"/>
-        <w:numPr>
-          <w:ilvl w:val="1"/>
-          <w:numId w:val="3"/>
-        </w:numPr>
-        <w:jc w:val="both"/>
-        <w:rPr>
-          <w:rFonts w:ascii="Times New Roman" w:hAnsi="Times New Roman" w:cs="Times New Roman"/>
-          <w:sz w:val="26"/>
-          <w:szCs w:val="26"/>
-        </w:rPr>
-      </w:pPr>
-      <w:r>
-        <w:rPr>
-          <w:rFonts w:ascii="Times New Roman" w:hAnsi="Times New Roman" w:cs="Times New Roman"/>
-          <w:sz w:val="26"/>
-          <w:szCs w:val="26"/>
-          <w:lang w:val="en-US"/>
-        </w:rPr>
-        <w:t>ID</w:t>
-      </w:r>
-    </w:p>
-    <w:p>
-      <w:pPr>
-        <w:pStyle w:val="ListParagraph"/>
-        <w:numPr>
-          <w:ilvl w:val="1"/>
-          <w:numId w:val="3"/>
-        </w:numPr>
-        <w:jc w:val="both"/>
-        <w:rPr>
-          <w:rFonts w:ascii="Times New Roman" w:hAnsi="Times New Roman" w:cs="Times New Roman"/>
-          <w:sz w:val="26"/>
-          <w:szCs w:val="26"/>
-        </w:rPr>
-      </w:pPr>
-      <w:r>
-        <w:rPr>
-          <w:rFonts w:ascii="Times New Roman" w:hAnsi="Times New Roman" w:cs="Times New Roman"/>
-          <w:sz w:val="26"/>
-          <w:szCs w:val="26"/>
-          <w:lang w:val="en-US"/>
-        </w:rPr>
-        <w:t>GroupID</w:t>
-      </w:r>
-    </w:p>
-    <w:p>
-      <w:pPr>
-        <w:pStyle w:val="ListParagraph"/>
-        <w:numPr>
-          <w:ilvl w:val="1"/>
-          <w:numId w:val="3"/>
-        </w:numPr>
-        <w:jc w:val="both"/>
-        <w:rPr>
-          <w:rFonts w:ascii="Times New Roman" w:hAnsi="Times New Roman" w:cs="Times New Roman"/>
-          <w:sz w:val="26"/>
-          <w:szCs w:val="26"/>
-        </w:rPr>
-      </w:pPr>
-      <w:r>
-        <w:rPr>
-          <w:rFonts w:ascii="Times New Roman" w:hAnsi="Times New Roman" w:cs="Times New Roman"/>
-          <w:sz w:val="26"/>
-          <w:szCs w:val="26"/>
-          <w:lang w:val="en-US"/>
-        </w:rPr>
-        <w:t>PermissionID</w:t>
-      </w:r>
-    </w:p>
-    <w:p>
-      <w:pPr>
-        <w:pStyle w:val="ListParagraph"/>
-        <w:numPr>
-          <w:ilvl w:val="0"/>
-          <w:numId w:val="3"/>
-        </w:numPr>
-        <w:jc w:val="both"/>
-        <w:rPr>
-          <w:rFonts w:ascii="Times New Roman" w:hAnsi="Times New Roman" w:cs="Times New Roman"/>
-          <w:sz w:val="26"/>
-          <w:szCs w:val="26"/>
-        </w:rPr>
-      </w:pPr>
-      <w:r>
-        <w:rPr>
-          <w:rFonts w:ascii="Times New Roman" w:hAnsi="Times New Roman" w:cs="Times New Roman"/>
-          <w:sz w:val="26"/>
-          <w:szCs w:val="26"/>
-          <w:lang w:val="en-US"/>
-        </w:rPr>
-        <w:t xml:space="preserve">Permission </w:t>
-      </w:r>
-      <w:r>
-        <w:rPr>
-          <w:rFonts w:ascii="Times New Roman" w:hAnsi="Times New Roman" w:cs="Times New Roman"/>
-          <w:sz w:val="26"/>
-          <w:szCs w:val="26"/>
-          <w:lang w:val="en-US"/>
-        </w:rPr>
-        <w:t xml:space="preserve">Project </w:t>
-      </w:r>
-      <w:r>
-        <w:rPr>
-          <w:rFonts w:ascii="Times New Roman" w:hAnsi="Times New Roman" w:cs="Times New Roman"/>
-          <w:sz w:val="26"/>
-          <w:szCs w:val="26"/>
-          <w:lang w:val="en-US"/>
-        </w:rPr>
-        <w:t>Status</w:t>
-      </w:r>
-    </w:p>
-    <w:p>
-      <w:pPr>
-        <w:pStyle w:val="ListParagraph"/>
-        <w:numPr>
-          <w:ilvl w:val="1"/>
-          <w:numId w:val="3"/>
-        </w:numPr>
-        <w:jc w:val="both"/>
-        <w:rPr>
-          <w:rFonts w:ascii="Times New Roman" w:hAnsi="Times New Roman" w:cs="Times New Roman"/>
-          <w:sz w:val="26"/>
-          <w:szCs w:val="26"/>
-        </w:rPr>
-      </w:pPr>
-      <w:r>
-        <w:rPr>
-          <w:rFonts w:ascii="Times New Roman" w:hAnsi="Times New Roman" w:cs="Times New Roman"/>
-          <w:sz w:val="26"/>
-          <w:szCs w:val="26"/>
-          <w:lang w:val="en-US"/>
-        </w:rPr>
-        <w:t>ID</w:t>
-      </w:r>
-    </w:p>
-    <w:p>
-      <w:pPr>
-        <w:pStyle w:val="ListParagraph"/>
-        <w:numPr>
-          <w:ilvl w:val="1"/>
-          <w:numId w:val="3"/>
-        </w:numPr>
-        <w:jc w:val="both"/>
-        <w:rPr>
-          <w:rFonts w:ascii="Times New Roman" w:hAnsi="Times New Roman" w:cs="Times New Roman"/>
-          <w:sz w:val="26"/>
-          <w:szCs w:val="26"/>
-        </w:rPr>
-      </w:pPr>
-      <w:r>
-        <w:rPr>
-          <w:rFonts w:ascii="Times New Roman" w:hAnsi="Times New Roman" w:cs="Times New Roman"/>
-          <w:sz w:val="26"/>
-          <w:szCs w:val="26"/>
-          <w:lang w:val="en-US"/>
-        </w:rPr>
-        <w:t>Role (Admin, Viewer, Participant)</w:t>
-      </w:r>
-    </w:p>
-    <w:p>
-      <w:pPr>
-        <w:pStyle w:val="ListParagraph"/>
-        <w:numPr>
-          <w:ilvl w:val="0"/>
-          <w:numId w:val="3"/>
-        </w:numPr>
-        <w:jc w:val="both"/>
-        <w:rPr>
-          <w:rFonts w:ascii="Times New Roman" w:hAnsi="Times New Roman" w:cs="Times New Roman"/>
-          <w:sz w:val="26"/>
-          <w:szCs w:val="26"/>
-        </w:rPr>
-      </w:pPr>
-      <w:r>
-        <w:rPr>
-          <w:rFonts w:ascii="Times New Roman" w:hAnsi="Times New Roman" w:cs="Times New Roman"/>
-          <w:sz w:val="26"/>
-          <w:szCs w:val="26"/>
-          <w:lang w:val="en-US"/>
-        </w:rPr>
-        <w:t>Permission Issue</w:t>
-      </w:r>
-    </w:p>
-    <w:p>
-      <w:pPr>
-        <w:pStyle w:val="ListParagraph"/>
-        <w:numPr>
-          <w:ilvl w:val="1"/>
-          <w:numId w:val="3"/>
-        </w:numPr>
-        <w:jc w:val="both"/>
-        <w:rPr>
-          <w:rFonts w:ascii="Times New Roman" w:hAnsi="Times New Roman" w:cs="Times New Roman"/>
-          <w:sz w:val="26"/>
-          <w:szCs w:val="26"/>
-        </w:rPr>
-      </w:pPr>
-      <w:r>
-        <w:rPr>
-          <w:rFonts w:ascii="Times New Roman" w:hAnsi="Times New Roman" w:cs="Times New Roman"/>
-          <w:sz w:val="26"/>
-          <w:szCs w:val="26"/>
-          <w:lang w:val="en-US"/>
-        </w:rPr>
-        <w:t>ID</w:t>
-      </w:r>
-    </w:p>
-    <w:p>
-      <w:pPr>
-        <w:pStyle w:val="ListParagraph"/>
-        <w:numPr>
-          <w:ilvl w:val="1"/>
-          <w:numId w:val="3"/>
-        </w:numPr>
-        <w:jc w:val="both"/>
-        <w:rPr>
-          <w:rFonts w:ascii="Times New Roman" w:hAnsi="Times New Roman" w:cs="Times New Roman"/>
-          <w:sz w:val="26"/>
-          <w:szCs w:val="26"/>
-        </w:rPr>
-      </w:pPr>
-      <w:r>
-        <w:rPr>
-          <w:rFonts w:ascii="Times New Roman" w:hAnsi="Times New Roman" w:cs="Times New Roman"/>
-          <w:sz w:val="26"/>
-          <w:szCs w:val="26"/>
-          <w:lang w:val="en-US"/>
-        </w:rPr>
-        <w:t>UserID //GroupID</w:t>
-      </w:r>
-    </w:p>
-    <w:p>
-      <w:pPr>
-        <w:pStyle w:val="ListParagraph"/>
-        <w:numPr>
-          <w:ilvl w:val="1"/>
-          <w:numId w:val="3"/>
-        </w:numPr>
-        <w:jc w:val="both"/>
-        <w:rPr>
-          <w:rFonts w:ascii="Times New Roman" w:hAnsi="Times New Roman" w:cs="Times New Roman"/>
-          <w:sz w:val="26"/>
-          <w:szCs w:val="26"/>
-        </w:rPr>
-      </w:pPr>
-      <w:r>
-        <w:rPr>
-          <w:rFonts w:ascii="Times New Roman" w:hAnsi="Times New Roman" w:cs="Times New Roman"/>
-          <w:sz w:val="26"/>
-          <w:szCs w:val="26"/>
-          <w:lang w:val="en-US"/>
-        </w:rPr>
-        <w:t>PermissionID</w:t>
-      </w:r>
-    </w:p>
-    <w:p>
-      <w:pPr>
-        <w:pStyle w:val="ListParagraph"/>
-        <w:numPr>
-          <w:ilvl w:val="0"/>
-          <w:numId w:val="3"/>
-        </w:numPr>
-        <w:jc w:val="both"/>
-        <w:rPr>
-          <w:rFonts w:ascii="Times New Roman" w:hAnsi="Times New Roman" w:cs="Times New Roman"/>
-          <w:sz w:val="26"/>
-          <w:szCs w:val="26"/>
-        </w:rPr>
-      </w:pPr>
-      <w:r>
-        <w:rPr>
-          <w:rFonts w:ascii="Times New Roman" w:hAnsi="Times New Roman" w:cs="Times New Roman"/>
-          <w:sz w:val="26"/>
-          <w:szCs w:val="26"/>
-          <w:lang w:val="en-US"/>
-        </w:rPr>
-        <w:t>Permission Issue Status</w:t>
-      </w:r>
-    </w:p>
-    <w:p>
-      <w:pPr>
-        <w:pStyle w:val="ListParagraph"/>
-        <w:numPr>
-          <w:ilvl w:val="1"/>
-          <w:numId w:val="3"/>
-        </w:numPr>
-        <w:jc w:val="both"/>
-        <w:rPr>
-          <w:rFonts w:ascii="Times New Roman" w:hAnsi="Times New Roman" w:cs="Times New Roman"/>
-          <w:sz w:val="26"/>
-          <w:szCs w:val="26"/>
-        </w:rPr>
-      </w:pPr>
-      <w:r>
-        <w:rPr>
-          <w:rFonts w:ascii="Times New Roman" w:hAnsi="Times New Roman" w:cs="Times New Roman"/>
-          <w:sz w:val="26"/>
-          <w:szCs w:val="26"/>
-          <w:lang w:val="en-US"/>
-        </w:rPr>
-        <w:t>ID</w:t>
-      </w:r>
-    </w:p>
-    <w:p>
-      <w:pPr>
-        <w:pStyle w:val="ListParagraph"/>
-        <w:numPr>
-          <w:ilvl w:val="1"/>
-          <w:numId w:val="3"/>
-        </w:numPr>
-        <w:jc w:val="both"/>
-        <w:rPr>
-          <w:rFonts w:ascii="Times New Roman" w:hAnsi="Times New Roman" w:cs="Times New Roman"/>
-          <w:sz w:val="26"/>
-          <w:szCs w:val="26"/>
-        </w:rPr>
-      </w:pPr>
-      <w:r>
-        <w:rPr>
-          <w:rFonts w:ascii="Times New Roman" w:hAnsi="Times New Roman" w:cs="Times New Roman"/>
-          <w:sz w:val="26"/>
-          <w:szCs w:val="26"/>
-          <w:lang w:val="en-US"/>
-        </w:rPr>
-        <w:t>Role (Admin, Participant)</w:t>
-      </w:r>
-    </w:p>
-    <w:p>
-      <w:pPr>
-        <w:pStyle w:val="ListParagraph"/>
-        <w:numPr>
-          <w:ilvl w:val="0"/>
-          <w:numId w:val="3"/>
-        </w:numPr>
-        <w:jc w:val="both"/>
-        <w:rPr>
-          <w:rFonts w:ascii="Times New Roman" w:hAnsi="Times New Roman" w:cs="Times New Roman"/>
-          <w:sz w:val="26"/>
-          <w:szCs w:val="26"/>
-        </w:rPr>
-      </w:pPr>
-      <w:r>
-        <w:rPr>
-          <w:rFonts w:ascii="Times New Roman" w:hAnsi="Times New Roman" w:cs="Times New Roman"/>
-          <w:sz w:val="26"/>
-          <w:szCs w:val="26"/>
-          <w:lang w:val="en-US"/>
-        </w:rPr>
-        <w:t>Issue</w:t>
-      </w:r>
-    </w:p>
-    <w:p>
-      <w:pPr>
-        <w:pStyle w:val="ListParagraph"/>
-        <w:numPr>
-          <w:ilvl w:val="1"/>
-          <w:numId w:val="3"/>
-        </w:numPr>
-        <w:jc w:val="both"/>
-        <w:rPr>
-          <w:rFonts w:ascii="Times New Roman" w:hAnsi="Times New Roman" w:cs="Times New Roman"/>
-          <w:sz w:val="26"/>
-          <w:szCs w:val="26"/>
-        </w:rPr>
-      </w:pPr>
-      <w:r>
-        <w:rPr>
-          <w:rFonts w:ascii="Times New Roman" w:hAnsi="Times New Roman" w:cs="Times New Roman"/>
-          <w:sz w:val="26"/>
-          <w:szCs w:val="26"/>
-          <w:lang w:val="en-US"/>
-        </w:rPr>
-        <w:t>ID</w:t>
-      </w:r>
-    </w:p>
-    <w:p>
-      <w:pPr>
-        <w:pStyle w:val="ListParagraph"/>
-        <w:numPr>
-          <w:ilvl w:val="1"/>
-          <w:numId w:val="3"/>
-        </w:numPr>
-        <w:jc w:val="both"/>
-        <w:rPr>
-          <w:rFonts w:ascii="Times New Roman" w:hAnsi="Times New Roman" w:cs="Times New Roman"/>
-          <w:sz w:val="26"/>
-          <w:szCs w:val="26"/>
-        </w:rPr>
-      </w:pPr>
-      <w:r>
-        <w:rPr>
-          <w:rFonts w:ascii="Times New Roman" w:hAnsi="Times New Roman" w:cs="Times New Roman"/>
-          <w:sz w:val="26"/>
-          <w:szCs w:val="26"/>
-          <w:lang w:val="en-US"/>
-        </w:rPr>
-        <w:t>Header</w:t>
-      </w:r>
-    </w:p>
-    <w:p>
-      <w:pPr>
-        <w:pStyle w:val="ListParagraph"/>
-        <w:numPr>
-          <w:ilvl w:val="1"/>
-          <w:numId w:val="3"/>
-        </w:numPr>
-        <w:jc w:val="both"/>
-        <w:rPr>
-          <w:rFonts w:ascii="Times New Roman" w:hAnsi="Times New Roman" w:cs="Times New Roman"/>
-          <w:sz w:val="26"/>
-          <w:szCs w:val="26"/>
-        </w:rPr>
-      </w:pPr>
-      <w:r>
-        <w:rPr>
-          <w:rFonts w:ascii="Times New Roman" w:hAnsi="Times New Roman" w:cs="Times New Roman"/>
-          <w:sz w:val="26"/>
-          <w:szCs w:val="26"/>
-          <w:lang w:val="en-US"/>
-        </w:rPr>
-        <w:t>Description</w:t>
-      </w:r>
-    </w:p>
-    <w:p>
-      <w:pPr>
-        <w:pStyle w:val="ListParagraph"/>
-        <w:numPr>
-          <w:ilvl w:val="1"/>
-          <w:numId w:val="3"/>
-        </w:numPr>
-        <w:jc w:val="both"/>
-        <w:rPr>
-          <w:rFonts w:ascii="Times New Roman" w:hAnsi="Times New Roman" w:cs="Times New Roman"/>
-          <w:sz w:val="26"/>
-          <w:szCs w:val="26"/>
-        </w:rPr>
-      </w:pPr>
-      <w:r>
-        <w:rPr>
-          <w:rFonts w:ascii="Times New Roman" w:hAnsi="Times New Roman" w:cs="Times New Roman"/>
-          <w:sz w:val="26"/>
-          <w:szCs w:val="26"/>
-          <w:lang w:val="en-US"/>
-        </w:rPr>
-        <w:t>Files</w:t>
-      </w:r>
-    </w:p>
-    <w:p>
-      <w:pPr>
-        <w:pStyle w:val="ListParagraph"/>
-        <w:numPr>
-          <w:ilvl w:val="1"/>
-          <w:numId w:val="3"/>
-        </w:numPr>
-        <w:jc w:val="both"/>
-        <w:rPr>
-          <w:rFonts w:ascii="Times New Roman" w:hAnsi="Times New Roman" w:cs="Times New Roman"/>
-          <w:sz w:val="26"/>
-          <w:szCs w:val="26"/>
-        </w:rPr>
-      </w:pPr>
-      <w:r>
-        <w:rPr>
-          <w:rFonts w:ascii="Times New Roman" w:hAnsi="Times New Roman" w:cs="Times New Roman"/>
-          <w:sz w:val="26"/>
-          <w:szCs w:val="26"/>
-          <w:lang w:val="en-US"/>
-        </w:rPr>
-        <w:t>Status</w:t>
-      </w:r>
-    </w:p>
-    <w:p>
-      <w:pPr>
-        <w:pStyle w:val="ListParagraph"/>
-        <w:numPr>
-          <w:ilvl w:val="1"/>
-          <w:numId w:val="3"/>
-        </w:numPr>
-        <w:jc w:val="both"/>
-        <w:rPr>
-          <w:rFonts w:ascii="Times New Roman" w:hAnsi="Times New Roman" w:cs="Times New Roman"/>
-          <w:sz w:val="26"/>
-          <w:szCs w:val="26"/>
-        </w:rPr>
-      </w:pPr>
-      <w:r>
-        <w:rPr>
-          <w:rFonts w:ascii="Times New Roman" w:hAnsi="Times New Roman" w:cs="Times New Roman"/>
-          <w:sz w:val="26"/>
-          <w:szCs w:val="26"/>
-          <w:lang w:val="en-US"/>
-        </w:rPr>
-        <w:t>Comment //think about structure</w:t>
-      </w:r>
-    </w:p>
-    <w:p>
-      <w:pPr>
-        <w:pStyle w:val="ListParagraph"/>
-        <w:numPr>
-          <w:ilvl w:val="0"/>
-          <w:numId w:val="3"/>
-        </w:numPr>
-        <w:jc w:val="both"/>
-        <w:rPr>
-          <w:rFonts w:ascii="Times New Roman" w:hAnsi="Times New Roman" w:cs="Times New Roman"/>
-          <w:sz w:val="26"/>
-          <w:szCs w:val="26"/>
-        </w:rPr>
-      </w:pPr>
-      <w:r>
-        <w:rPr>
-          <w:rFonts w:ascii="Times New Roman" w:hAnsi="Times New Roman" w:cs="Times New Roman"/>
-          <w:sz w:val="26"/>
-          <w:szCs w:val="26"/>
-          <w:lang w:val="en-US"/>
-        </w:rPr>
-        <w:t>Group</w:t>
-      </w:r>
-    </w:p>
-    <w:p>
-      <w:pPr>
-        <w:pStyle w:val="ListParagraph"/>
-        <w:numPr>
-          <w:ilvl w:val="1"/>
-          <w:numId w:val="3"/>
-        </w:numPr>
-        <w:jc w:val="both"/>
-        <w:rPr>
-          <w:rFonts w:ascii="Times New Roman" w:hAnsi="Times New Roman" w:cs="Times New Roman"/>
-          <w:sz w:val="26"/>
-          <w:szCs w:val="26"/>
-        </w:rPr>
-      </w:pPr>
-      <w:r>
-        <w:rPr>
-          <w:rFonts w:ascii="Times New Roman" w:hAnsi="Times New Roman" w:cs="Times New Roman"/>
-          <w:sz w:val="26"/>
-          <w:szCs w:val="26"/>
-          <w:lang w:val="en-US"/>
-        </w:rPr>
-        <w:t>UID</w:t>
-      </w:r>
-    </w:p>
-    <w:p>
-      <w:pPr>
-        <w:pStyle w:val="ListParagraph"/>
-        <w:numPr>
-          <w:ilvl w:val="1"/>
-          <w:numId w:val="3"/>
-        </w:numPr>
-        <w:jc w:val="both"/>
-        <w:rPr>
-          <w:rFonts w:ascii="Times New Roman" w:hAnsi="Times New Roman" w:cs="Times New Roman"/>
-          <w:sz w:val="26"/>
-          <w:szCs w:val="26"/>
-        </w:rPr>
-      </w:pPr>
-      <w:r>
-        <w:rPr>
-          <w:rFonts w:ascii="Times New Roman" w:hAnsi="Times New Roman" w:cs="Times New Roman"/>
-          <w:sz w:val="26"/>
-          <w:szCs w:val="26"/>
-          <w:lang w:val="en-US"/>
-        </w:rPr>
-        <w:lastRenderedPageBreak/>
-        <w:t>ParticipantID</w:t>
-      </w:r>
-      <w:r>
-        <w:rPr>
-          <w:rFonts w:ascii="Times New Roman" w:hAnsi="Times New Roman" w:cs="Times New Roman"/>
-          <w:sz w:val="26"/>
-          <w:szCs w:val="26"/>
-          <w:lang w:val="en-US"/>
-        </w:rPr>
-        <w:t xml:space="preserve"> //group or user UID</w:t>
-      </w:r>
-    </w:p>
-    <w:p>
-      <w:pPr>
-        <w:pStyle w:val="ListParagraph"/>
-        <w:numPr>
-          <w:ilvl w:val="1"/>
-          <w:numId w:val="3"/>
-        </w:numPr>
-        <w:jc w:val="both"/>
-        <w:rPr>
-          <w:rFonts w:ascii="Times New Roman" w:hAnsi="Times New Roman" w:cs="Times New Roman"/>
-          <w:sz w:val="26"/>
-          <w:szCs w:val="26"/>
-        </w:rPr>
-      </w:pPr>
-      <w:r>
-        <w:rPr>
-          <w:rFonts w:ascii="Times New Roman" w:hAnsi="Times New Roman" w:cs="Times New Roman"/>
-          <w:sz w:val="26"/>
-          <w:szCs w:val="26"/>
-          <w:lang w:val="en-US"/>
-        </w:rPr>
-        <w:t>Name</w:t>
-      </w:r>
-    </w:p>
-    <w:p>
-      <w:pPr>
-        <w:pStyle w:val="ListParagraph"/>
-        <w:numPr>
-          <w:ilvl w:val="1"/>
-          <w:numId w:val="3"/>
-        </w:numPr>
-        <w:jc w:val="both"/>
-        <w:rPr>
-          <w:rFonts w:ascii="Times New Roman" w:hAnsi="Times New Roman" w:cs="Times New Roman"/>
-          <w:sz w:val="26"/>
-          <w:szCs w:val="26"/>
-        </w:rPr>
-      </w:pPr>
-      <w:r>
-        <w:rPr>
-          <w:rFonts w:ascii="Times New Roman" w:hAnsi="Times New Roman" w:cs="Times New Roman"/>
-          <w:sz w:val="26"/>
-          <w:szCs w:val="26"/>
-          <w:lang w:val="en-US"/>
-        </w:rPr>
-        <w:t>Description</w:t>
-      </w:r>
-    </w:p>
-    <w:p>
-      <w:pPr>
-        <w:pStyle w:val="ListParagraph"/>
-        <w:numPr>
-          <w:ilvl w:val="0"/>
-          <w:numId w:val="3"/>
-        </w:numPr>
-        <w:jc w:val="both"/>
-        <w:rPr>
-          <w:rFonts w:ascii="Times New Roman" w:hAnsi="Times New Roman" w:cs="Times New Roman"/>
-          <w:sz w:val="26"/>
-          <w:szCs w:val="26"/>
-        </w:rPr>
-      </w:pPr>
-      <w:r>
-        <w:rPr>
-          <w:rFonts w:ascii="Times New Roman" w:hAnsi="Times New Roman" w:cs="Times New Roman"/>
-          <w:sz w:val="26"/>
-          <w:szCs w:val="26"/>
-          <w:lang w:val="en-US"/>
-        </w:rPr>
-        <w:t>Participant</w:t>
-      </w:r>
-    </w:p>
-    <w:p>
-      <w:pPr>
-        <w:pStyle w:val="ListParagraph"/>
-        <w:numPr>
-          <w:ilvl w:val="1"/>
-          <w:numId w:val="3"/>
-        </w:numPr>
-        <w:jc w:val="both"/>
-        <w:rPr>
-          <w:rFonts w:ascii="Times New Roman" w:hAnsi="Times New Roman" w:cs="Times New Roman"/>
-          <w:sz w:val="26"/>
-          <w:szCs w:val="26"/>
-        </w:rPr>
-      </w:pPr>
-      <w:r>
-        <w:rPr>
-          <w:rFonts w:ascii="Times New Roman" w:hAnsi="Times New Roman" w:cs="Times New Roman"/>
-          <w:sz w:val="26"/>
-          <w:szCs w:val="26"/>
-          <w:lang w:val="en-US"/>
-        </w:rPr>
-        <w:t>GroupID</w:t>
-      </w:r>
-    </w:p>
-    <w:p>
-      <w:pPr>
-        <w:pStyle w:val="ListParagraph"/>
-        <w:numPr>
-          <w:ilvl w:val="1"/>
-          <w:numId w:val="3"/>
-        </w:numPr>
-        <w:jc w:val="both"/>
-        <w:rPr>
-          <w:rFonts w:ascii="Times New Roman" w:hAnsi="Times New Roman" w:cs="Times New Roman"/>
-          <w:sz w:val="26"/>
-          <w:szCs w:val="26"/>
-        </w:rPr>
-      </w:pPr>
-      <w:r>
-        <w:rPr>
-          <w:rFonts w:ascii="Times New Roman" w:hAnsi="Times New Roman" w:cs="Times New Roman"/>
-          <w:sz w:val="26"/>
-          <w:szCs w:val="26"/>
-          <w:lang w:val="en-US"/>
-        </w:rPr>
-        <w:t>UserID</w:t>
-      </w:r>
+    </w:p>
+    <w:p>
+      <w:pPr>
+        <w:jc w:val="both"/>
+        <w:rPr>
+          <w:rFonts w:ascii="Times New Roman" w:hAnsi="Times New Roman" w:cs="Times New Roman"/>
+          <w:color w:val="BFBFBF" w:themeColor="background1" w:themeShade="BF"/>
+          <w:sz w:val="26"/>
+          <w:szCs w:val="26"/>
+        </w:rPr>
+      </w:pPr>
     </w:p>
     <w:sectPr>
       <w:pgSz w:w="11906" w:h="16838"/>
@@ -3048,7 +1932,7 @@
 </file>
 
 <file path=customXml/itemProps1.xml><?xml version="1.0" encoding="utf-8"?>
-<ds:datastoreItem xmlns:ds="http://schemas.openxmlformats.org/officeDocument/2006/customXml" ds:itemID="{9E244894-7A11-4B5D-8DD0-AB1E30225A29}">
+<ds:datastoreItem xmlns:ds="http://schemas.openxmlformats.org/officeDocument/2006/customXml" ds:itemID="{3EC8EFD5-1337-47D2-BCC4-2754656A5A95}">
   <ds:schemaRefs>
     <ds:schemaRef ds:uri="http://schemas.openxmlformats.org/officeDocument/2006/bibliography"/>
   </ds:schemaRefs>

</xml_diff>